<commit_message>
fix: Ajusta fluxo de notificações e avanço de step, e implementa envio eficiente de cartas a email fixo.
</commit_message>
<xml_diff>
--- a/ModeloCartaAmigavel.docx
+++ b/ModeloCartaAmigavel.docx
@@ -3,9 +3,30 @@
 <w:document xmlns:wpc="http://schemas.microsoft.com/office/word/2010/wordprocessingCanvas" xmlns:mc="http://schemas.openxmlformats.org/markup-compatibility/2006" xmlns:o="urn:schemas-microsoft-com:office:office" xmlns:r="http://schemas.openxmlformats.org/officeDocument/2006/relationships" xmlns:m="http://schemas.openxmlformats.org/officeDocument/2006/math" xmlns:v="urn:schemas-microsoft-com:vml" xmlns:wp14="http://schemas.microsoft.com/office/word/2010/wordprocessingDrawing" xmlns:wp="http://schemas.openxmlformats.org/drawingml/2006/wordprocessingDrawing" xmlns:w="http://schemas.openxmlformats.org/wordprocessingml/2006/main" xmlns:w14="http://schemas.microsoft.com/office/word/2010/wordml" xmlns:w10="urn:schemas-microsoft-com:office:word" xmlns:w15="http://schemas.microsoft.com/office/word/2012/wordml" xmlns:wpg="http://schemas.microsoft.com/office/word/2010/wordprocessingGroup" xmlns:wpi="http://schemas.microsoft.com/office/word/2010/wordprocessingInk" xmlns:wne="http://schemas.microsoft.com/office/word/2006/wordml" xmlns:wps="http://schemas.microsoft.com/office/word/2010/wordprocessingShape" xmlns:wpsCustomData="http://www.wps.cn/officeDocument/2013/wpsCustomData" mc:Ignorable="w14 w15 wp14">
   <w:body>
     <w:p>
+      <w:pPr>
+        <w:rPr>
+          <w:rFonts w:ascii="Tahoma" w:hAnsi="Tahoma" w:cs="Tahoma"/>
+        </w:rPr>
+      </w:pPr>
+    </w:p>
+    <w:p>
+      <w:pPr>
+        <w:rPr>
+          <w:rFonts w:ascii="Tahoma" w:hAnsi="Tahoma" w:cs="Tahoma"/>
+        </w:rPr>
+      </w:pPr>
+    </w:p>
+    <w:p>
+      <w:pPr>
+        <w:ind w:firstLine="720" w:firstLineChars="0"/>
+        <w:jc w:val="left"/>
+        <w:rPr>
+          <w:rFonts w:ascii="Tahoma" w:hAnsi="Tahoma" w:cs="Tahoma"/>
+        </w:rPr>
+      </w:pPr>
       <w:r>
         <w:pict>
-          <v:shape id="_x0000_s1027" o:spid="_x0000_s1027" o:spt="202" type="#_x0000_t202" style="position:absolute;left:0pt;margin-left:31.5pt;margin-top:274.8pt;height:85.65pt;width:412pt;mso-position-horizontal-relative:margin;mso-wrap-distance-bottom:3.6pt;mso-wrap-distance-left:9pt;mso-wrap-distance-right:9pt;mso-wrap-distance-top:3.6pt;z-index:251660288;mso-width-relative:margin;mso-height-relative:margin;mso-height-percent:200;" stroked="f" coordsize="21600,21600" o:gfxdata="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">
+          <v:shape id="_x0000_s1027" o:spid="_x0000_s1027" o:spt="202" type="#_x0000_t202" style="position:absolute;left:0pt;margin-left:31.5pt;margin-top:274.8pt;height:85.65pt;width:412pt;mso-position-horizontal-relative:margin;mso-wrap-distance-bottom:3.6pt;mso-wrap-distance-left:9pt;mso-wrap-distance-right:9pt;mso-wrap-distance-top:3.6pt;z-index:251659264;mso-width-relative:margin;mso-height-relative:margin;mso-height-percent:200;" stroked="f" coordsize="21600,21600" o:gfxdata="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">
             <v:path/>
             <v:fill focussize="0,0"/>
             <v:stroke on="f" joinstyle="miter"/>
@@ -21,253 +42,305 @@
         </w:pict>
       </w:r>
       <w:r>
-        <w:pict>
-          <v:shape id="Text Box 2" o:spid="_x0000_s1026" o:spt="202" type="#_x0000_t202" style="position:absolute;left:0pt;margin-left:37.5pt;margin-top:12.75pt;height:102.6pt;width:393.9pt;mso-position-horizontal-relative:margin;mso-position-vertical-relative:margin;mso-wrap-distance-bottom:3.6pt;mso-wrap-distance-left:9pt;mso-wrap-distance-right:9pt;mso-wrap-distance-top:3.6pt;z-index:251659264;mso-width-relative:margin;mso-height-relative:margin;" stroked="f" coordsize="21600,21600" o:gfxdata="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">
-            <v:path/>
-            <v:fill focussize="0,0"/>
-            <v:stroke on="f" joinstyle="miter"/>
-            <v:imagedata o:title=""/>
-            <o:lock v:ext="edit"/>
-            <v:textbox>
-              <w:txbxContent>
-                <w:p>
-                  <w:pPr>
-                    <w:rPr>
-                      <w:rFonts w:ascii="Tahoma" w:hAnsi="Tahoma" w:cs="Tahoma"/>
-                    </w:rPr>
-                  </w:pPr>
-                  <w:r>
-                    <w:rPr>
-                      <w:rFonts w:ascii="Tahoma" w:hAnsi="Tahoma" w:cs="Tahoma"/>
-                    </w:rPr>
-                    <w:t>Remetente:</w:t>
-                  </w:r>
-                </w:p>
-                <w:p>
-                  <w:pPr>
-                    <w:rPr>
-                      <w:rFonts w:ascii="Tahoma" w:hAnsi="Tahoma" w:cs="Tahoma"/>
-                      <w:b/>
-                      <w:bCs/>
-                    </w:rPr>
-                  </w:pPr>
-                </w:p>
-                <w:p>
-                  <w:pPr>
-                    <w:pStyle w:val="8"/>
-                    <w:tabs>
-                      <w:tab w:val="left" w:pos="0"/>
-                    </w:tabs>
-                    <w:rPr>
-                      <w:rFonts w:ascii="Tahoma" w:hAnsi="Tahoma" w:cs="Tahoma"/>
-                      <w:b/>
-                    </w:rPr>
-                  </w:pPr>
-                  <w:r>
-                    <w:rPr>
-                      <w:rFonts w:ascii="Tahoma" w:hAnsi="Tahoma" w:cs="Tahoma"/>
-                      <w:b/>
-                    </w:rPr>
-                    <w:t>DEBT COBRANÇAS EMPRESARIAIS</w:t>
-                  </w:r>
-                </w:p>
-                <w:p>
-                  <w:pPr>
-                    <w:pStyle w:val="8"/>
-                    <w:tabs>
-                      <w:tab w:val="left" w:pos="0"/>
-                    </w:tabs>
-                    <w:rPr>
-                      <w:rFonts w:ascii="Tahoma" w:hAnsi="Tahoma" w:cs="Tahoma"/>
-                    </w:rPr>
-                  </w:pPr>
-                  <w:r>
-                    <w:rPr>
-                      <w:rFonts w:ascii="Tahoma" w:hAnsi="Tahoma" w:cs="Tahoma"/>
-                    </w:rPr>
-                    <w:t>Av. Paraná, 453 – Sala 805</w:t>
-                  </w:r>
-                </w:p>
-                <w:p>
-                  <w:pPr>
-                    <w:pStyle w:val="8"/>
-                    <w:tabs>
-                      <w:tab w:val="left" w:pos="0"/>
-                    </w:tabs>
-                    <w:rPr>
-                      <w:rFonts w:ascii="Tahoma" w:hAnsi="Tahoma" w:cs="Tahoma"/>
-                    </w:rPr>
-                  </w:pPr>
-                  <w:r>
-                    <w:rPr>
-                      <w:rFonts w:ascii="Tahoma" w:hAnsi="Tahoma" w:cs="Tahoma"/>
-                    </w:rPr>
-                    <w:t>Centro - Londrina – PR – CEP 86010-922</w:t>
-                  </w:r>
-                </w:p>
-                <w:p/>
-              </w:txbxContent>
-            </v:textbox>
-            <w10:wrap type="square"/>
-          </v:shape>
-        </w:pict>
-      </w:r>
-    </w:p>
-    <w:p/>
-    <w:p/>
-    <w:p/>
-    <w:p/>
-    <w:p/>
-    <w:p/>
-    <w:p/>
-    <w:p/>
-    <w:p/>
-    <w:p/>
-    <w:p/>
-    <w:p/>
-    <w:p/>
-    <w:p/>
-    <w:p/>
-    <w:p/>
-    <w:p/>
-    <w:p/>
-    <w:p/>
-    <w:p/>
-    <w:p/>
-    <w:p/>
-    <w:p/>
-    <w:p/>
-    <w:p/>
-    <w:p/>
-    <w:p/>
-    <w:p/>
-    <w:p/>
+        <w:rPr>
+          <w:rFonts w:ascii="Tahoma" w:hAnsi="Tahoma" w:cs="Tahoma"/>
+        </w:rPr>
+        <w:t>Remetente:</w:t>
+      </w:r>
+    </w:p>
+    <w:p>
+      <w:pPr>
+        <w:ind w:firstLine="720" w:firstLineChars="0"/>
+        <w:jc w:val="left"/>
+        <w:rPr>
+          <w:rFonts w:ascii="Tahoma" w:hAnsi="Tahoma" w:cs="Tahoma"/>
+          <w:b/>
+          <w:bCs/>
+        </w:rPr>
+      </w:pPr>
+    </w:p>
+    <w:p>
+      <w:pPr>
+        <w:pStyle w:val="8"/>
+        <w:tabs>
+          <w:tab w:val="left" w:pos="0"/>
+        </w:tabs>
+        <w:ind w:firstLine="720" w:firstLineChars="0"/>
+        <w:jc w:val="left"/>
+        <w:rPr>
+          <w:rFonts w:ascii="Tahoma" w:hAnsi="Tahoma" w:cs="Tahoma"/>
+          <w:b/>
+        </w:rPr>
+      </w:pPr>
+      <w:r>
+        <w:rPr>
+          <w:rFonts w:ascii="Tahoma" w:hAnsi="Tahoma" w:cs="Tahoma"/>
+          <w:b/>
+        </w:rPr>
+        <w:t>DEBT COBRANÇAS EMPRESARIAIS</w:t>
+      </w:r>
+    </w:p>
+    <w:p>
+      <w:pPr>
+        <w:pStyle w:val="8"/>
+        <w:tabs>
+          <w:tab w:val="left" w:pos="0"/>
+        </w:tabs>
+        <w:ind w:firstLine="720" w:firstLineChars="0"/>
+        <w:jc w:val="left"/>
+        <w:rPr>
+          <w:rFonts w:ascii="Tahoma" w:hAnsi="Tahoma" w:cs="Tahoma"/>
+        </w:rPr>
+      </w:pPr>
+      <w:r>
+        <w:rPr>
+          <w:rFonts w:ascii="Tahoma" w:hAnsi="Tahoma" w:cs="Tahoma"/>
+        </w:rPr>
+        <w:t>Av. Paraná, 453 – Sala 805</w:t>
+      </w:r>
+    </w:p>
+    <w:p>
+      <w:pPr>
+        <w:pStyle w:val="8"/>
+        <w:tabs>
+          <w:tab w:val="left" w:pos="0"/>
+        </w:tabs>
+        <w:ind w:firstLine="720" w:firstLineChars="0"/>
+        <w:jc w:val="left"/>
+        <w:rPr>
+          <w:rFonts w:ascii="Tahoma" w:hAnsi="Tahoma" w:cs="Tahoma"/>
+        </w:rPr>
+      </w:pPr>
+      <w:r>
+        <w:rPr>
+          <w:rFonts w:ascii="Tahoma" w:hAnsi="Tahoma" w:cs="Tahoma"/>
+        </w:rPr>
+        <w:t>Centro - Londrina – PR – CEP 86010-922</w:t>
+      </w:r>
+    </w:p>
+    <w:p>
+      <w:pPr>
+        <w:jc w:val="left"/>
+      </w:pPr>
+    </w:p>
+    <w:p>
+      <w:pPr>
+        <w:jc w:val="left"/>
+      </w:pPr>
+    </w:p>
+    <w:p>
+      <w:pPr>
+        <w:jc w:val="left"/>
+      </w:pPr>
+    </w:p>
+    <w:p>
+      <w:pPr>
+        <w:jc w:val="left"/>
+      </w:pPr>
+    </w:p>
+    <w:p>
+      <w:pPr>
+        <w:jc w:val="left"/>
+      </w:pPr>
+    </w:p>
+    <w:p>
+      <w:pPr>
+        <w:jc w:val="left"/>
+      </w:pPr>
+    </w:p>
+    <w:p>
+      <w:pPr>
+        <w:jc w:val="left"/>
+      </w:pPr>
+    </w:p>
+    <w:p>
+      <w:pPr>
+        <w:jc w:val="left"/>
+      </w:pPr>
+    </w:p>
+    <w:p>
+      <w:pPr>
+        <w:jc w:val="left"/>
+      </w:pPr>
+    </w:p>
+    <w:p>
+      <w:pPr>
+        <w:jc w:val="left"/>
+      </w:pPr>
+    </w:p>
+    <w:p>
+      <w:pPr>
+        <w:jc w:val="left"/>
+      </w:pPr>
+    </w:p>
+    <w:p>
+      <w:pPr>
+        <w:jc w:val="left"/>
+      </w:pPr>
+    </w:p>
+    <w:p>
+      <w:pPr>
+        <w:jc w:val="left"/>
+      </w:pPr>
+    </w:p>
+    <w:p>
+      <w:pPr>
+        <w:jc w:val="left"/>
+      </w:pPr>
+    </w:p>
+    <w:p>
+      <w:pPr>
+        <w:jc w:val="left"/>
+      </w:pPr>
+    </w:p>
+    <w:p>
+      <w:pPr>
+        <w:jc w:val="left"/>
+      </w:pPr>
+    </w:p>
+    <w:p>
+      <w:pPr>
+        <w:jc w:val="left"/>
+      </w:pPr>
+    </w:p>
+    <w:p>
+      <w:pPr>
+        <w:jc w:val="left"/>
+      </w:pPr>
+    </w:p>
+    <w:p>
+      <w:pPr>
+        <w:jc w:val="left"/>
+      </w:pPr>
+    </w:p>
+    <w:p>
+      <w:pPr>
+        <w:jc w:val="left"/>
+      </w:pPr>
+    </w:p>
+    <w:p>
+      <w:pPr>
+        <w:jc w:val="left"/>
+      </w:pPr>
+    </w:p>
+    <w:p>
+      <w:pPr>
+        <w:jc w:val="left"/>
+      </w:pPr>
+    </w:p>
+    <w:p>
+      <w:pPr>
+        <w:jc w:val="left"/>
+      </w:pPr>
+    </w:p>
+    <w:p>
+      <w:pPr>
+        <w:jc w:val="left"/>
+      </w:pPr>
+    </w:p>
+    <w:p>
+      <w:pPr>
+        <w:jc w:val="left"/>
+      </w:pPr>
+    </w:p>
+    <w:p>
+      <w:pPr>
+        <w:jc w:val="left"/>
+      </w:pPr>
+    </w:p>
+    <w:p>
+      <w:pPr>
+        <w:jc w:val="left"/>
+      </w:pPr>
+    </w:p>
+    <w:p>
+      <w:pPr>
+        <w:jc w:val="left"/>
+      </w:pPr>
+    </w:p>
     <w:p>
       <w:pPr>
         <w:tabs>
           <w:tab w:val="left" w:pos="1005"/>
         </w:tabs>
-      </w:pPr>
-      <w:r>
+        <w:jc w:val="left"/>
+        <w:rPr>
+          <w:rFonts w:ascii="Tahoma" w:hAnsi="Tahoma" w:cs="Tahoma"/>
+        </w:rPr>
+      </w:pPr>
+    </w:p>
+    <w:p>
+      <w:pPr>
+        <w:tabs>
+          <w:tab w:val="left" w:pos="1005"/>
+        </w:tabs>
+        <w:ind w:firstLine="720" w:firstLineChars="0"/>
+        <w:jc w:val="left"/>
+        <w:rPr>
+          <w:rFonts w:ascii="Tahoma" w:hAnsi="Tahoma" w:cs="Tahoma"/>
+        </w:rPr>
+      </w:pPr>
+      <w:r>
+        <w:rPr>
+          <w:rFonts w:ascii="Tahoma" w:hAnsi="Tahoma" w:cs="Tahoma"/>
+        </w:rPr>
+        <w:t>Destinatário:</w:t>
+      </w:r>
+    </w:p>
+    <w:p>
+      <w:pPr>
+        <w:pStyle w:val="8"/>
+        <w:tabs>
+          <w:tab w:val="left" w:pos="0"/>
+        </w:tabs>
+        <w:jc w:val="left"/>
+        <w:rPr>
+          <w:rFonts w:hint="default" w:ascii="Tahoma" w:hAnsi="Tahoma" w:cs="Tahoma"/>
+          <w:lang w:val="pt-BR"/>
+        </w:rPr>
+      </w:pPr>
+      <w:r>
+        <w:rPr>
+          <w:rFonts w:hint="default" w:ascii="Tahoma" w:hAnsi="Tahoma" w:cs="Tahoma"/>
+          <w:lang w:val="pt-BR"/>
+        </w:rPr>
         <w:tab/>
       </w:r>
     </w:p>
     <w:p>
       <w:pPr>
-        <w:tabs>
-          <w:tab w:val="left" w:pos="1005"/>
-        </w:tabs>
-      </w:pPr>
-    </w:p>
-    <w:p>
-      <w:pPr>
-        <w:tabs>
-          <w:tab w:val="left" w:pos="1005"/>
-        </w:tabs>
-      </w:pPr>
-    </w:p>
-    <w:p>
-      <w:pPr>
-        <w:tabs>
-          <w:tab w:val="left" w:pos="1005"/>
-        </w:tabs>
-      </w:pPr>
-    </w:p>
-    <w:p>
-      <w:pPr>
-        <w:tabs>
-          <w:tab w:val="left" w:pos="1005"/>
-        </w:tabs>
-      </w:pPr>
-    </w:p>
-    <w:p>
-      <w:pPr>
-        <w:tabs>
-          <w:tab w:val="left" w:pos="1005"/>
-        </w:tabs>
-      </w:pPr>
-    </w:p>
-    <w:p>
-      <w:pPr>
-        <w:tabs>
-          <w:tab w:val="left" w:pos="1005"/>
-        </w:tabs>
-      </w:pPr>
-    </w:p>
-    <w:p>
-      <w:pPr>
-        <w:tabs>
-          <w:tab w:val="left" w:pos="1005"/>
-        </w:tabs>
-      </w:pPr>
-    </w:p>
-    <w:p>
-      <w:pPr>
-        <w:pStyle w:val="8"/>
-        <w:tabs>
-          <w:tab w:val="left" w:pos="0"/>
-        </w:tabs>
-        <w:rPr>
-          <w:rFonts w:ascii="Tahoma" w:hAnsi="Tahoma" w:cs="Tahoma"/>
+        <w:ind w:left="720" w:leftChars="0" w:firstLine="0" w:firstLineChars="0"/>
+        <w:jc w:val="left"/>
+        <w:rPr>
+          <w:rFonts w:hint="default" w:ascii="Tahoma" w:hAnsi="Tahoma"/>
+          <w:b/>
+          <w:bCs/>
+          <w:lang w:val="pt-BR"/>
         </w:rPr>
       </w:pPr>
       <w:r>
         <w:rPr>
           <w:rFonts w:hint="default" w:ascii="Tahoma" w:hAnsi="Tahoma" w:cs="Tahoma"/>
-          <w:lang w:val="pt-BR"/>
-        </w:rPr>
-        <w:tab/>
-      </w:r>
-      <w:r>
-        <w:rPr>
-          <w:rFonts w:ascii="Tahoma" w:hAnsi="Tahoma" w:cs="Tahoma"/>
-        </w:rPr>
-        <w:t>Destinatário:</w:t>
-      </w:r>
-    </w:p>
-    <w:p>
-      <w:pPr>
-        <w:pStyle w:val="8"/>
-        <w:tabs>
-          <w:tab w:val="left" w:pos="0"/>
-        </w:tabs>
-        <w:rPr>
-          <w:rFonts w:ascii="Tahoma" w:hAnsi="Tahoma" w:cs="Tahoma"/>
-        </w:rPr>
-      </w:pPr>
-    </w:p>
-    <w:p>
-      <w:pPr>
-        <w:ind w:firstLine="720" w:firstLineChars="0"/>
+          <w:b/>
+          <w:bCs/>
+          <w:lang w:val="pt-BR"/>
+        </w:rPr>
+        <w:t>{patient_name</w:t>
+      </w:r>
+      <w:r>
         <w:rPr>
           <w:rFonts w:hint="default" w:ascii="Tahoma" w:hAnsi="Tahoma"/>
           <w:b/>
           <w:bCs/>
           <w:lang w:val="pt-BR"/>
         </w:rPr>
-      </w:pPr>
-      <w:r>
-        <w:rPr>
-          <w:rFonts w:hint="default" w:ascii="Tahoma" w:hAnsi="Tahoma" w:cs="Tahoma"/>
-          <w:b/>
-          <w:bCs/>
-          <w:lang w:val="pt-BR"/>
-        </w:rPr>
-        <w:t>{patient_name</w:t>
-      </w:r>
-      <w:r>
-        <w:rPr>
-          <w:rFonts w:hint="default" w:ascii="Tahoma" w:hAnsi="Tahoma"/>
-          <w:b/>
-          <w:bCs/>
-          <w:lang w:val="pt-BR"/>
-        </w:rPr>
         <w:t>}</w:t>
       </w:r>
     </w:p>
     <w:p>
       <w:pPr>
-        <w:ind w:firstLine="720" w:firstLineChars="0"/>
+        <w:ind w:left="720" w:leftChars="0" w:firstLine="0" w:firstLineChars="0"/>
+        <w:jc w:val="left"/>
         <w:rPr>
           <w:rFonts w:hint="default" w:ascii="Tahoma" w:hAnsi="Tahoma"/>
           <w:b w:val="0"/>
@@ -311,8 +384,6 @@
         </w:rPr>
         <w:t xml:space="preserve">patient_address_number} </w:t>
       </w:r>
-      <w:bookmarkStart w:id="0" w:name="_GoBack"/>
-      <w:bookmarkEnd w:id="0"/>
       <w:r>
         <w:rPr>
           <w:rFonts w:hint="default" w:ascii="Tahoma" w:hAnsi="Tahoma" w:cs="Tahoma"/>
@@ -334,7 +405,8 @@
     </w:p>
     <w:p>
       <w:pPr>
-        <w:ind w:firstLine="720" w:firstLineChars="0"/>
+        <w:ind w:left="720" w:leftChars="0" w:firstLine="0" w:firstLineChars="0"/>
+        <w:jc w:val="left"/>
         <w:rPr>
           <w:rFonts w:hint="default" w:ascii="Tahoma" w:hAnsi="Tahoma"/>
           <w:b w:val="0"/>
@@ -435,15 +507,15 @@
     </w:p>
     <w:p>
       <w:pPr>
-        <w:tabs>
-          <w:tab w:val="left" w:pos="1005"/>
-        </w:tabs>
-      </w:pPr>
-    </w:p>
-    <w:p>
-      <w:pPr>
         <w:jc w:val="center"/>
       </w:pPr>
+    </w:p>
+    <w:p>
+      <w:pPr>
+        <w:jc w:val="center"/>
+      </w:pPr>
+      <w:bookmarkStart w:id="0" w:name="_GoBack"/>
+      <w:bookmarkEnd w:id="0"/>
       <w:r>
         <w:drawing>
           <wp:inline distT="0" distB="0" distL="0" distR="0">
@@ -1407,7 +1479,7 @@
       </w:pPr>
       <w:r>
         <w:drawing>
-          <wp:anchor distT="0" distB="0" distL="114300" distR="114300" simplePos="0" relativeHeight="251661312" behindDoc="1" locked="0" layoutInCell="1" allowOverlap="1">
+          <wp:anchor distT="0" distB="0" distL="114300" distR="114300" simplePos="0" relativeHeight="251660288" behindDoc="1" locked="0" layoutInCell="1" allowOverlap="1">
             <wp:simplePos x="0" y="0"/>
             <wp:positionH relativeFrom="column">
               <wp:posOffset>2160905</wp:posOffset>
@@ -1672,7 +1744,7 @@
     <w:lsdException w:qFormat="1" w:unhideWhenUsed="0" w:uiPriority="10" w:semiHidden="0" w:name="Title"/>
     <w:lsdException w:uiPriority="99" w:name="Closing"/>
     <w:lsdException w:uiPriority="99" w:name="Signature"/>
-    <w:lsdException w:uiPriority="1" w:name="Default Paragraph Font"/>
+    <w:lsdException w:qFormat="1" w:uiPriority="1" w:name="Default Paragraph Font"/>
     <w:lsdException w:uiPriority="99" w:name="Body Text"/>
     <w:lsdException w:uiPriority="99" w:name="Body Text Indent"/>
     <w:lsdException w:uiPriority="99" w:name="List Continue"/>
@@ -1692,14 +1764,14 @@
     <w:lsdException w:uiPriority="99" w:name="Body Text Indent 2"/>
     <w:lsdException w:uiPriority="99" w:name="Body Text Indent 3"/>
     <w:lsdException w:uiPriority="99" w:name="Block Text"/>
-    <w:lsdException w:unhideWhenUsed="0" w:uiPriority="99" w:semiHidden="0" w:name="Hyperlink"/>
+    <w:lsdException w:qFormat="1" w:unhideWhenUsed="0" w:uiPriority="99" w:semiHidden="0" w:name="Hyperlink"/>
     <w:lsdException w:uiPriority="99" w:name="FollowedHyperlink"/>
     <w:lsdException w:qFormat="1" w:unhideWhenUsed="0" w:uiPriority="22" w:semiHidden="0" w:name="Strong"/>
     <w:lsdException w:qFormat="1" w:unhideWhenUsed="0" w:uiPriority="20" w:semiHidden="0" w:name="Emphasis"/>
     <w:lsdException w:uiPriority="99" w:name="Document Map"/>
     <w:lsdException w:uiPriority="99" w:name="Plain Text"/>
     <w:lsdException w:uiPriority="99" w:name="E-mail Signature"/>
-    <w:lsdException w:uiPriority="99" w:name="Normal (Web)"/>
+    <w:lsdException w:qFormat="1" w:uiPriority="99" w:name="Normal (Web)"/>
     <w:lsdException w:uiPriority="99" w:name="HTML Acronym"/>
     <w:lsdException w:uiPriority="99" w:name="HTML Address"/>
     <w:lsdException w:uiPriority="99" w:name="HTML Cite"/>
@@ -1710,7 +1782,7 @@
     <w:lsdException w:uiPriority="99" w:name="HTML Sample"/>
     <w:lsdException w:uiPriority="99" w:name="HTML Typewriter"/>
     <w:lsdException w:uiPriority="99" w:name="HTML Variable"/>
-    <w:lsdException w:uiPriority="99" w:name="Normal Table"/>
+    <w:lsdException w:qFormat="1" w:uiPriority="99" w:name="Normal Table"/>
     <w:lsdException w:uiPriority="99" w:name="annotation subject"/>
     <w:lsdException w:uiPriority="99" w:name="Table Simple 1"/>
     <w:lsdException w:uiPriority="99" w:name="Table Simple 2"/>
@@ -1776,12 +1848,14 @@
     <w:name w:val="Default Paragraph Font"/>
     <w:semiHidden/>
     <w:unhideWhenUsed/>
+    <w:qFormat/>
     <w:uiPriority w:val="1"/>
   </w:style>
   <w:style w:type="table" w:default="1" w:styleId="3">
     <w:name w:val="Normal Table"/>
     <w:semiHidden/>
     <w:unhideWhenUsed/>
+    <w:qFormat/>
     <w:uiPriority w:val="99"/>
     <w:tblPr>
       <w:tblCellMar>
@@ -1804,6 +1878,7 @@
   </w:style>
   <w:style w:type="character" w:styleId="5">
     <w:name w:val="Hyperlink"/>
+    <w:qFormat/>
     <w:uiPriority w:val="99"/>
     <w:rPr>
       <w:color w:val="0000FF"/>
@@ -1814,6 +1889,7 @@
     <w:name w:val="Normal (Web)"/>
     <w:semiHidden/>
     <w:unhideWhenUsed/>
+    <w:qFormat/>
     <w:uiPriority w:val="99"/>
     <w:pPr>
       <w:spacing w:before="0" w:beforeAutospacing="1" w:after="0" w:afterAutospacing="1"/>
@@ -2125,7 +2201,6 @@
   <customSectProps/>
   <customShpExts>
     <customShpInfo spid="_x0000_s1027"/>
-    <customShpInfo spid="_x0000_s1026"/>
   </customShpExts>
 </s:customData>
 </file>

</xml_diff>

<commit_message>
chore: Atualiza modelo de carta amigável.
</commit_message>
<xml_diff>
--- a/ModeloCartaAmigavel.docx
+++ b/ModeloCartaAmigavel.docx
@@ -512,15 +512,13 @@
     </w:p>
     <w:p>
       <w:pPr>
-        <w:jc w:val="center"/>
-      </w:pPr>
-      <w:bookmarkStart w:id="0" w:name="_GoBack"/>
-      <w:bookmarkEnd w:id="0"/>
+        <w:jc w:val="distribute"/>
+      </w:pPr>
       <w:r>
         <w:drawing>
           <wp:inline distT="0" distB="0" distL="0" distR="0">
-            <wp:extent cx="1600200" cy="1438275"/>
-            <wp:effectExtent l="0" t="0" r="0" b="0"/>
+            <wp:extent cx="1095375" cy="791845"/>
+            <wp:effectExtent l="0" t="0" r="9525" b="8255"/>
             <wp:docPr id="2" name="Imagem 2"/>
             <wp:cNvGraphicFramePr/>
             <a:graphic xmlns:a="http://schemas.openxmlformats.org/drawingml/2006/main">
@@ -548,7 +546,7 @@
                   <pic:spPr>
                     <a:xfrm>
                       <a:off x="0" y="0"/>
-                      <a:ext cx="1600200" cy="1438275"/>
+                      <a:ext cx="1095375" cy="791845"/>
                     </a:xfrm>
                     <a:prstGeom prst="rect">
                       <a:avLst/>
@@ -565,6 +563,54 @@
           </wp:inline>
         </w:drawing>
       </w:r>
+      <w:r>
+        <w:rPr>
+          <w:rFonts w:ascii="SimSun" w:hAnsi="SimSun" w:eastAsia="SimSun" w:cs="SimSun"/>
+          <w:sz w:val="24"/>
+          <w:szCs w:val="24"/>
+        </w:rPr>
+        <w:drawing>
+          <wp:inline distT="0" distB="0" distL="114300" distR="114300">
+            <wp:extent cx="2011045" cy="660400"/>
+            <wp:effectExtent l="0" t="0" r="0" b="5715"/>
+            <wp:docPr id="1" name="Imagem 1" descr="IMG_256"/>
+            <wp:cNvGraphicFramePr>
+              <a:graphicFrameLocks xmlns:a="http://schemas.openxmlformats.org/drawingml/2006/main" noChangeAspect="1"/>
+            </wp:cNvGraphicFramePr>
+            <a:graphic xmlns:a="http://schemas.openxmlformats.org/drawingml/2006/main">
+              <a:graphicData uri="http://schemas.openxmlformats.org/drawingml/2006/picture">
+                <pic:pic xmlns:pic="http://schemas.openxmlformats.org/drawingml/2006/picture">
+                  <pic:nvPicPr>
+                    <pic:cNvPr id="1" name="Imagem 1" descr="IMG_256"/>
+                    <pic:cNvPicPr>
+                      <a:picLocks noChangeAspect="1"/>
+                    </pic:cNvPicPr>
+                  </pic:nvPicPr>
+                  <pic:blipFill>
+                    <a:blip r:embed="rId7"/>
+                    <a:stretch>
+                      <a:fillRect/>
+                    </a:stretch>
+                  </pic:blipFill>
+                  <pic:spPr>
+                    <a:xfrm>
+                      <a:off x="0" y="0"/>
+                      <a:ext cx="2011045" cy="660400"/>
+                    </a:xfrm>
+                    <a:prstGeom prst="rect">
+                      <a:avLst/>
+                    </a:prstGeom>
+                    <a:noFill/>
+                    <a:ln w="9525">
+                      <a:noFill/>
+                    </a:ln>
+                  </pic:spPr>
+                </pic:pic>
+              </a:graphicData>
+            </a:graphic>
+          </wp:inline>
+        </w:drawing>
+      </w:r>
     </w:p>
     <w:p>
       <w:pPr>
@@ -1224,7 +1270,40 @@
           <w:sz w:val="21"/>
           <w:szCs w:val="21"/>
         </w:rPr>
-        <w:t xml:space="preserve"> Na qualidade de credora e cessionária dos direitos emergentes do Contrato nº {</w:t>
+        <w:t xml:space="preserve"> </w:t>
+      </w:r>
+      <w:r>
+        <w:rPr>
+          <w:rFonts w:hint="default" w:ascii="Tahoma" w:hAnsi="Tahoma"/>
+          <w:sz w:val="21"/>
+          <w:szCs w:val="21"/>
+        </w:rPr>
+        <w:t>Comunicamos que você possui uma parcela em atraso referente aos</w:t>
+      </w:r>
+      <w:r>
+        <w:rPr>
+          <w:rFonts w:hint="default" w:ascii="Tahoma" w:hAnsi="Tahoma"/>
+          <w:sz w:val="21"/>
+          <w:szCs w:val="21"/>
+          <w:lang w:val="pt-BR"/>
+        </w:rPr>
+        <w:t xml:space="preserve"> </w:t>
+      </w:r>
+      <w:r>
+        <w:rPr>
+          <w:rFonts w:hint="default" w:ascii="Tahoma" w:hAnsi="Tahoma"/>
+          <w:sz w:val="21"/>
+          <w:szCs w:val="21"/>
+        </w:rPr>
+        <w:t>serviços odontológicos realizados, contrato</w:t>
+      </w:r>
+      <w:r>
+        <w:rPr>
+          <w:rFonts w:ascii="Tahoma" w:hAnsi="Tahoma" w:cs="Tahoma"/>
+          <w:sz w:val="21"/>
+          <w:szCs w:val="21"/>
+        </w:rPr>
+        <w:t xml:space="preserve"> nº {</w:t>
       </w:r>
       <w:r>
         <w:rPr>
@@ -1241,7 +1320,57 @@
           <w:sz w:val="21"/>
           <w:szCs w:val="21"/>
         </w:rPr>
-        <w:t>}, vimos notificá-lo(a) do inadimplemento da parcela nº {</w:t>
+        <w:t>}</w:t>
+      </w:r>
+      <w:r>
+        <w:rPr>
+          <w:rFonts w:hint="default" w:ascii="Tahoma" w:hAnsi="Tahoma"/>
+          <w:sz w:val="21"/>
+          <w:szCs w:val="21"/>
+        </w:rPr>
+        <w:t>.</w:t>
+      </w:r>
+      <w:r>
+        <w:rPr>
+          <w:rFonts w:hint="default" w:ascii="Tahoma" w:hAnsi="Tahoma"/>
+          <w:sz w:val="21"/>
+          <w:szCs w:val="21"/>
+          <w:lang w:val="pt-BR"/>
+        </w:rPr>
+        <w:t xml:space="preserve"> </w:t>
+      </w:r>
+      <w:r>
+        <w:rPr>
+          <w:rFonts w:hint="default" w:ascii="Tahoma" w:hAnsi="Tahoma"/>
+          <w:sz w:val="21"/>
+          <w:szCs w:val="21"/>
+        </w:rPr>
+        <w:t>A</w:t>
+      </w:r>
+      <w:r>
+        <w:rPr>
+          <w:rFonts w:hint="default" w:ascii="Tahoma" w:hAnsi="Tahoma"/>
+          <w:sz w:val="21"/>
+          <w:szCs w:val="21"/>
+          <w:lang w:val="pt-BR"/>
+        </w:rPr>
+        <w:t xml:space="preserve"> </w:t>
+      </w:r>
+      <w:r>
+        <w:rPr>
+          <w:rFonts w:hint="default" w:ascii="Tahoma" w:hAnsi="Tahoma"/>
+          <w:sz w:val="21"/>
+          <w:szCs w:val="21"/>
+        </w:rPr>
+        <w:t>parcela</w:t>
+      </w:r>
+      <w:r>
+        <w:rPr>
+          <w:rFonts w:ascii="Tahoma" w:hAnsi="Tahoma" w:cs="Tahoma"/>
+          <w:sz w:val="21"/>
+          <w:szCs w:val="21"/>
+        </w:rPr>
+        <w:t xml:space="preserve"> nº {</w:t>
       </w:r>
       <w:r>
         <w:rPr>
@@ -1275,7 +1404,32 @@
           <w:sz w:val="21"/>
           <w:szCs w:val="21"/>
         </w:rPr>
-        <w:t>}, vencida em {</w:t>
+        <w:t>},</w:t>
+      </w:r>
+      <w:r>
+        <w:rPr>
+          <w:rFonts w:hint="default" w:ascii="Tahoma" w:hAnsi="Tahoma" w:cs="Tahoma"/>
+          <w:sz w:val="21"/>
+          <w:szCs w:val="21"/>
+          <w:lang w:val="pt-BR"/>
+        </w:rPr>
+        <w:t xml:space="preserve"> </w:t>
+      </w:r>
+      <w:r>
+        <w:rPr>
+          <w:rFonts w:hint="default" w:ascii="Tahoma" w:hAnsi="Tahoma"/>
+          <w:sz w:val="21"/>
+          <w:szCs w:val="21"/>
+        </w:rPr>
+        <w:t>venceu em</w:t>
+      </w:r>
+      <w:r>
+        <w:rPr>
+          <w:rFonts w:ascii="Tahoma" w:hAnsi="Tahoma" w:cs="Tahoma"/>
+          <w:sz w:val="21"/>
+          <w:szCs w:val="21"/>
+        </w:rPr>
+        <w:t xml:space="preserve"> {</w:t>
       </w:r>
       <w:r>
         <w:rPr>
@@ -1292,7 +1446,32 @@
           <w:sz w:val="21"/>
           <w:szCs w:val="21"/>
         </w:rPr>
-        <w:t>}.</w:t>
+        <w:t>}</w:t>
+      </w:r>
+      <w:r>
+        <w:rPr>
+          <w:rFonts w:hint="default" w:ascii="Tahoma" w:hAnsi="Tahoma"/>
+          <w:sz w:val="21"/>
+          <w:szCs w:val="21"/>
+        </w:rPr>
+        <w:t xml:space="preserve"> </w:t>
+      </w:r>
+      <w:r>
+        <w:rPr>
+          <w:rFonts w:hint="default" w:ascii="Tahoma" w:hAnsi="Tahoma"/>
+          <w:sz w:val="21"/>
+          <w:szCs w:val="21"/>
+          <w:lang w:val="pt-BR"/>
+        </w:rPr>
+        <w:t xml:space="preserve"> </w:t>
+      </w:r>
+      <w:r>
+        <w:rPr>
+          <w:rFonts w:hint="default" w:ascii="Tahoma" w:hAnsi="Tahoma"/>
+          <w:sz w:val="21"/>
+          <w:szCs w:val="21"/>
+        </w:rPr>
+        <w:t xml:space="preserve">e ainda não foi paga. </w:t>
       </w:r>
     </w:p>
     <w:p>
@@ -1308,28 +1487,115 @@
         </w:tabs>
         <w:ind w:left="425" w:leftChars="0" w:hanging="425" w:firstLineChars="0"/>
         <w:rPr>
-          <w:rFonts w:ascii="Tahoma" w:hAnsi="Tahoma" w:cs="Tahoma"/>
-          <w:sz w:val="21"/>
-          <w:szCs w:val="21"/>
-        </w:rPr>
-      </w:pPr>
-      <w:r>
-        <w:rPr>
-          <w:rFonts w:ascii="Tahoma" w:hAnsi="Tahoma" w:cs="Tahoma"/>
-          <w:b/>
-          <w:bCs/>
-          <w:sz w:val="21"/>
-          <w:szCs w:val="21"/>
-        </w:rPr>
-        <w:t>Prazo para purgação da mora.</w:t>
-      </w:r>
-      <w:r>
-        <w:rPr>
-          <w:rFonts w:ascii="Tahoma" w:hAnsi="Tahoma" w:cs="Tahoma"/>
-          <w:sz w:val="21"/>
-          <w:szCs w:val="21"/>
-        </w:rPr>
-        <w:t xml:space="preserve"> Concedemos-lhe o prazo improrrogável de 15 (quinze) dias corridos, contados do recebimento desta, para quitar integralmente o débito, acrescido dos encargos contratuais (juros, correção monetária e multa), por meio de depósito identificado ou comparecimento à clínica para emissão de boleto ou celebração de acordo extrajudicial de pagamento.</w:t>
+          <w:rFonts w:hint="default" w:ascii="Tahoma" w:hAnsi="Tahoma"/>
+          <w:b w:val="0"/>
+          <w:bCs w:val="0"/>
+          <w:sz w:val="21"/>
+          <w:szCs w:val="21"/>
+        </w:rPr>
+      </w:pPr>
+      <w:r>
+        <w:rPr>
+          <w:rFonts w:hint="default" w:ascii="Tahoma" w:hAnsi="Tahoma"/>
+          <w:b/>
+          <w:bCs/>
+          <w:sz w:val="21"/>
+          <w:szCs w:val="21"/>
+        </w:rPr>
+        <w:t xml:space="preserve">Prazo para purgação da mora. </w:t>
+      </w:r>
+      <w:r>
+        <w:rPr>
+          <w:rFonts w:hint="default" w:ascii="Tahoma" w:hAnsi="Tahoma"/>
+          <w:b w:val="0"/>
+          <w:bCs w:val="0"/>
+          <w:sz w:val="21"/>
+          <w:szCs w:val="21"/>
+        </w:rPr>
+        <w:t xml:space="preserve">Concedemos-lhe o prazo improrrogável de </w:t>
+      </w:r>
+      <w:r>
+        <w:rPr>
+          <w:rFonts w:hint="default" w:ascii="Tahoma" w:hAnsi="Tahoma"/>
+          <w:b/>
+          <w:bCs/>
+          <w:sz w:val="21"/>
+          <w:szCs w:val="21"/>
+        </w:rPr>
+        <w:t>48 (quarenta e</w:t>
+      </w:r>
+      <w:r>
+        <w:rPr>
+          <w:rFonts w:hint="default" w:ascii="Tahoma" w:hAnsi="Tahoma"/>
+          <w:b/>
+          <w:bCs/>
+          <w:sz w:val="21"/>
+          <w:szCs w:val="21"/>
+          <w:lang w:val="pt-BR"/>
+        </w:rPr>
+        <w:t xml:space="preserve"> </w:t>
+      </w:r>
+      <w:r>
+        <w:rPr>
+          <w:rFonts w:hint="default" w:ascii="Tahoma" w:hAnsi="Tahoma"/>
+          <w:b/>
+          <w:bCs/>
+          <w:sz w:val="21"/>
+          <w:szCs w:val="21"/>
+        </w:rPr>
+        <w:t>oito) horas</w:t>
+      </w:r>
+      <w:r>
+        <w:rPr>
+          <w:rFonts w:hint="default" w:ascii="Tahoma" w:hAnsi="Tahoma"/>
+          <w:b w:val="0"/>
+          <w:bCs w:val="0"/>
+          <w:sz w:val="21"/>
+          <w:szCs w:val="21"/>
+        </w:rPr>
+        <w:t>, contadas do recebimento desta, para quitar integralmente o débito, acrescido dos</w:t>
+      </w:r>
+      <w:r>
+        <w:rPr>
+          <w:rFonts w:hint="default" w:ascii="Tahoma" w:hAnsi="Tahoma"/>
+          <w:b w:val="0"/>
+          <w:bCs w:val="0"/>
+          <w:sz w:val="21"/>
+          <w:szCs w:val="21"/>
+          <w:lang w:val="pt-BR"/>
+        </w:rPr>
+        <w:t xml:space="preserve"> </w:t>
+      </w:r>
+      <w:r>
+        <w:rPr>
+          <w:rFonts w:hint="default" w:ascii="Tahoma" w:hAnsi="Tahoma"/>
+          <w:b w:val="0"/>
+          <w:bCs w:val="0"/>
+          <w:sz w:val="21"/>
+          <w:szCs w:val="21"/>
+        </w:rPr>
+        <w:t>encargos contratuais (juros, correção monetária e multa), mediante contato direto com a clínica ou</w:t>
+      </w:r>
+      <w:r>
+        <w:rPr>
+          <w:rFonts w:hint="default" w:ascii="Tahoma" w:hAnsi="Tahoma"/>
+          <w:b w:val="0"/>
+          <w:bCs w:val="0"/>
+          <w:sz w:val="21"/>
+          <w:szCs w:val="21"/>
+          <w:lang w:val="pt-BR"/>
+        </w:rPr>
+        <w:t xml:space="preserve"> </w:t>
+      </w:r>
+      <w:r>
+        <w:rPr>
+          <w:rFonts w:hint="default" w:ascii="Tahoma" w:hAnsi="Tahoma"/>
+          <w:b w:val="0"/>
+          <w:bCs w:val="0"/>
+          <w:sz w:val="21"/>
+          <w:szCs w:val="21"/>
+        </w:rPr>
+        <w:t xml:space="preserve">comparecimento à clínica para regularização do pagamento. </w:t>
       </w:r>
     </w:p>
     <w:p>
@@ -1352,7 +1618,7 @@
       </w:pPr>
       <w:r>
         <w:rPr>
-          <w:rFonts w:ascii="Tahoma" w:hAnsi="Tahoma" w:cs="Tahoma"/>
+          <w:rFonts w:hint="default" w:ascii="Tahoma" w:hAnsi="Tahoma"/>
           <w:b/>
           <w:bCs/>
           <w:sz w:val="21"/>
@@ -1362,11 +1628,62 @@
       </w:r>
       <w:r>
         <w:rPr>
-          <w:rFonts w:ascii="Tahoma" w:hAnsi="Tahoma" w:cs="Tahoma"/>
-          <w:sz w:val="21"/>
-          <w:szCs w:val="21"/>
-        </w:rPr>
-        <w:t xml:space="preserve"> O descumprimento deste prazo implicará: (i) propositura de ação de cobrança ou execução judicial, com fundamento nos arts. 389, 395, 786 e 927 do Código Civil e art. 784, VIII, do Código de Processo Civil, bem como na Súmula 188 do STF; (ii) inscrição do débito em cadastros de proteção ao crédito; e (iii) responsabilização pelas custas processuais, honorários advocatícios e demais despesas decorrentes.</w:t>
+          <w:rFonts w:hint="default" w:ascii="Tahoma" w:hAnsi="Tahoma"/>
+          <w:sz w:val="21"/>
+          <w:szCs w:val="21"/>
+        </w:rPr>
+        <w:t xml:space="preserve"> O descumprimento deste prazo implicará: (i) propositura</w:t>
+      </w:r>
+      <w:r>
+        <w:rPr>
+          <w:rFonts w:hint="default" w:ascii="Tahoma" w:hAnsi="Tahoma"/>
+          <w:sz w:val="21"/>
+          <w:szCs w:val="21"/>
+          <w:lang w:val="pt-BR"/>
+        </w:rPr>
+        <w:t xml:space="preserve"> </w:t>
+      </w:r>
+      <w:r>
+        <w:rPr>
+          <w:rFonts w:hint="default" w:ascii="Tahoma" w:hAnsi="Tahoma"/>
+          <w:sz w:val="21"/>
+          <w:szCs w:val="21"/>
+        </w:rPr>
+        <w:t>de ação de cobrança ou execução judicial; (ii) inscrição do débito em cadastros de proteção ao</w:t>
+      </w:r>
+      <w:r>
+        <w:rPr>
+          <w:rFonts w:hint="default" w:ascii="Tahoma" w:hAnsi="Tahoma"/>
+          <w:sz w:val="21"/>
+          <w:szCs w:val="21"/>
+          <w:lang w:val="pt-BR"/>
+        </w:rPr>
+        <w:t xml:space="preserve"> </w:t>
+      </w:r>
+      <w:r>
+        <w:rPr>
+          <w:rFonts w:hint="default" w:ascii="Tahoma" w:hAnsi="Tahoma"/>
+          <w:sz w:val="21"/>
+          <w:szCs w:val="21"/>
+        </w:rPr>
+        <w:t>crédito (SPC, Serasa, etc.); (iii) responsabilização pelas custas processuais, honorários advocatícios</w:t>
+      </w:r>
+      <w:r>
+        <w:rPr>
+          <w:rFonts w:hint="default" w:ascii="Tahoma" w:hAnsi="Tahoma"/>
+          <w:sz w:val="21"/>
+          <w:szCs w:val="21"/>
+          <w:lang w:val="pt-BR"/>
+        </w:rPr>
+        <w:t xml:space="preserve"> </w:t>
+      </w:r>
+      <w:r>
+        <w:rPr>
+          <w:rFonts w:hint="default" w:ascii="Tahoma" w:hAnsi="Tahoma"/>
+          <w:sz w:val="21"/>
+          <w:szCs w:val="21"/>
+        </w:rPr>
+        <w:t xml:space="preserve">e demais despesas decorrentes. </w:t>
       </w:r>
     </w:p>
     <w:p>
@@ -1382,14 +1699,14 @@
         </w:tabs>
         <w:ind w:left="425" w:leftChars="0" w:hanging="425" w:firstLineChars="0"/>
         <w:rPr>
-          <w:rFonts w:ascii="Tahoma" w:hAnsi="Tahoma" w:cs="Tahoma"/>
-          <w:sz w:val="21"/>
-          <w:szCs w:val="21"/>
-        </w:rPr>
-      </w:pPr>
-      <w:r>
-        <w:rPr>
-          <w:rFonts w:ascii="Tahoma" w:hAnsi="Tahoma" w:cs="Tahoma"/>
+          <w:rFonts w:hint="default" w:ascii="Tahoma" w:hAnsi="Tahoma"/>
+          <w:sz w:val="21"/>
+          <w:szCs w:val="21"/>
+        </w:rPr>
+      </w:pPr>
+      <w:r>
+        <w:rPr>
+          <w:rFonts w:hint="default" w:ascii="Tahoma" w:hAnsi="Tahoma"/>
           <w:b/>
           <w:bCs/>
           <w:sz w:val="21"/>
@@ -1399,49 +1716,115 @@
       </w:r>
       <w:r>
         <w:rPr>
-          <w:rFonts w:ascii="Tahoma" w:hAnsi="Tahoma" w:cs="Tahoma"/>
-          <w:sz w:val="21"/>
-          <w:szCs w:val="21"/>
-        </w:rPr>
-        <w:t xml:space="preserve"> O tratamento de seus dados limita-se às finalidades de proteção do crédito, em conformidade com o art. 7º, X, da Lei 13.709/2018 (LGPD).</w:t>
+          <w:rFonts w:hint="default" w:ascii="Tahoma" w:hAnsi="Tahoma"/>
+          <w:sz w:val="21"/>
+          <w:szCs w:val="21"/>
+        </w:rPr>
+        <w:t xml:space="preserve"> O tratamento de seus dados limita-se às finalidades de proteção</w:t>
+      </w:r>
+      <w:r>
+        <w:rPr>
+          <w:rFonts w:hint="default" w:ascii="Tahoma" w:hAnsi="Tahoma"/>
+          <w:sz w:val="21"/>
+          <w:szCs w:val="21"/>
+          <w:lang w:val="pt-BR"/>
+        </w:rPr>
+        <w:t xml:space="preserve"> </w:t>
+      </w:r>
+      <w:r>
+        <w:rPr>
+          <w:rFonts w:hint="default" w:ascii="Tahoma" w:hAnsi="Tahoma"/>
+          <w:sz w:val="21"/>
+          <w:szCs w:val="21"/>
+        </w:rPr>
+        <w:t>do crédito e cobrança do débito oriundo dos serviços odontológicos prestados, em conformidade</w:t>
+      </w:r>
+      <w:r>
+        <w:rPr>
+          <w:rFonts w:hint="default" w:ascii="Tahoma" w:hAnsi="Tahoma"/>
+          <w:sz w:val="21"/>
+          <w:szCs w:val="21"/>
+          <w:lang w:val="pt-BR"/>
+        </w:rPr>
+        <w:t xml:space="preserve"> </w:t>
+      </w:r>
+      <w:r>
+        <w:rPr>
+          <w:rFonts w:hint="default" w:ascii="Tahoma" w:hAnsi="Tahoma"/>
+          <w:sz w:val="21"/>
+          <w:szCs w:val="21"/>
+        </w:rPr>
+        <w:t xml:space="preserve">com o art. 7º, X, da Lei 13.709/2018 (LGPD). </w:t>
       </w:r>
     </w:p>
     <w:p>
       <w:pPr>
         <w:pStyle w:val="8"/>
         <w:numPr>
-          <w:ilvl w:val="0"/>
-          <w:numId w:val="1"/>
+          <w:numId w:val="0"/>
         </w:numPr>
         <w:tabs>
           <w:tab w:val="left" w:pos="0"/>
-          <w:tab w:val="clear" w:pos="425"/>
-        </w:tabs>
-        <w:ind w:left="425" w:leftChars="0" w:hanging="425" w:firstLineChars="0"/>
-        <w:rPr>
-          <w:rFonts w:ascii="Tahoma" w:hAnsi="Tahoma" w:cs="Tahoma"/>
-          <w:sz w:val="21"/>
-          <w:szCs w:val="21"/>
-        </w:rPr>
-      </w:pPr>
-      <w:r>
-        <w:rPr>
-          <w:rFonts w:ascii="Tahoma" w:hAnsi="Tahoma" w:cs="Tahoma"/>
-          <w:b/>
-          <w:bCs/>
-          <w:sz w:val="21"/>
-          <w:szCs w:val="21"/>
-        </w:rPr>
-        <w:t>Canais de atendimento.</w:t>
-      </w:r>
-      <w:r>
-        <w:rPr>
-          <w:rFonts w:ascii="Tahoma" w:hAnsi="Tahoma" w:cs="Tahoma"/>
-          <w:sz w:val="21"/>
-          <w:szCs w:val="21"/>
-        </w:rPr>
-        <w:t xml:space="preserve"> Para regularização, contate-nos pelo telefone (43) 3378-5450 ou pelo e-mail ricardo@debt.com.br. Caso o débito já tenha sido quitado, favor desconsiderar esta notificação e encaminhar o respectivo comprovante.</w:t>
-      </w:r>
+        </w:tabs>
+        <w:ind w:leftChars="0"/>
+        <w:rPr>
+          <w:rFonts w:hint="default" w:ascii="Tahoma" w:hAnsi="Tahoma"/>
+          <w:sz w:val="21"/>
+          <w:szCs w:val="21"/>
+        </w:rPr>
+      </w:pPr>
+    </w:p>
+    <w:p>
+      <w:pPr>
+        <w:pStyle w:val="8"/>
+        <w:numPr>
+          <w:numId w:val="0"/>
+        </w:numPr>
+        <w:tabs>
+          <w:tab w:val="left" w:pos="0"/>
+        </w:tabs>
+        <w:ind w:leftChars="0"/>
+        <w:rPr>
+          <w:rFonts w:hint="default" w:ascii="Tahoma" w:hAnsi="Tahoma"/>
+          <w:sz w:val="21"/>
+          <w:szCs w:val="21"/>
+        </w:rPr>
+      </w:pPr>
+      <w:r>
+        <w:rPr>
+          <w:rFonts w:hint="default" w:ascii="Tahoma" w:hAnsi="Tahoma"/>
+          <w:b/>
+          <w:bCs/>
+          <w:sz w:val="21"/>
+          <w:szCs w:val="21"/>
+        </w:rPr>
+        <w:t xml:space="preserve">Importante: </w:t>
+      </w:r>
+      <w:r>
+        <w:rPr>
+          <w:rFonts w:hint="default" w:ascii="Tahoma" w:hAnsi="Tahoma"/>
+          <w:sz w:val="21"/>
+          <w:szCs w:val="21"/>
+        </w:rPr>
+        <w:t xml:space="preserve">Caso o débito já tenha sido quitado, favor desconsiderar esta notificação. </w:t>
+      </w:r>
+    </w:p>
+    <w:p>
+      <w:pPr>
+        <w:pStyle w:val="8"/>
+        <w:numPr>
+          <w:numId w:val="0"/>
+        </w:numPr>
+        <w:tabs>
+          <w:tab w:val="left" w:pos="0"/>
+        </w:tabs>
+        <w:ind w:leftChars="0"/>
+        <w:rPr>
+          <w:rFonts w:hint="default" w:ascii="Tahoma" w:hAnsi="Tahoma"/>
+          <w:sz w:val="21"/>
+          <w:szCs w:val="21"/>
+        </w:rPr>
+      </w:pPr>
     </w:p>
     <w:p>
       <w:pPr>
@@ -1504,7 +1887,7 @@
                     </pic:cNvPicPr>
                   </pic:nvPicPr>
                   <pic:blipFill>
-                    <a:blip r:embed="rId7" cstate="print">
+                    <a:blip r:embed="rId8" cstate="print">
                       <a:extLst>
                         <a:ext uri="{28A0092B-C50C-407E-A947-70E740481C1C}">
                           <a14:useLocalDpi xmlns:a14="http://schemas.microsoft.com/office/drawing/2010/main" val="0"/>
@@ -1577,7 +1960,18 @@
           <w:sz w:val="21"/>
           <w:szCs w:val="21"/>
         </w:rPr>
-        <w:t>DEBT Cobranças Empresariais</w:t>
+        <w:t>DEBT Cobran</w:t>
+      </w:r>
+      <w:bookmarkStart w:id="0" w:name="_GoBack"/>
+      <w:bookmarkEnd w:id="0"/>
+      <w:r>
+        <w:rPr>
+          <w:rFonts w:ascii="Tahoma" w:hAnsi="Tahoma" w:cs="Tahoma"/>
+          <w:b/>
+          <w:sz w:val="21"/>
+          <w:szCs w:val="21"/>
+        </w:rPr>
+        <w:t>ças Empresariais</w:t>
       </w:r>
     </w:p>
     <w:sectPr>
@@ -1919,6 +2313,7 @@
   <w:style w:type="paragraph" w:customStyle="1" w:styleId="8">
     <w:name w:val="margem"/>
     <w:basedOn w:val="1"/>
+    <w:qFormat/>
     <w:uiPriority w:val="0"/>
     <w:pPr>
       <w:widowControl w:val="0"/>
@@ -1930,6 +2325,7 @@
     <w:basedOn w:val="2"/>
     <w:link w:val="7"/>
     <w:semiHidden/>
+    <w:qFormat/>
     <w:uiPriority w:val="99"/>
     <w:rPr>
       <w:rFonts w:ascii="Segoe UI" w:hAnsi="Segoe UI" w:eastAsia="Times New Roman" w:cs="Segoe UI"/>

</xml_diff>

<commit_message>
fix: Ajusta modelo de carta amigável
</commit_message>
<xml_diff>
--- a/ModeloCartaAmigavel.docx
+++ b/ModeloCartaAmigavel.docx
@@ -512,7 +512,7 @@
     </w:p>
     <w:p>
       <w:pPr>
-        <w:jc w:val="distribute"/>
+        <w:jc w:val="both"/>
       </w:pPr>
       <w:r>
         <w:drawing>
@@ -565,6 +565,15 @@
       </w:r>
       <w:r>
         <w:rPr>
+          <w:rFonts w:hint="default"/>
+          <w:lang w:val="pt-BR"/>
+        </w:rPr>
+        <w:t xml:space="preserve">                            </w:t>
+      </w:r>
+      <w:bookmarkStart w:id="0" w:name="_GoBack"/>
+      <w:bookmarkEnd w:id="0"/>
+      <w:r>
+        <w:rPr>
           <w:rFonts w:ascii="SimSun" w:hAnsi="SimSun" w:eastAsia="SimSun" w:cs="SimSun"/>
           <w:sz w:val="24"/>
           <w:szCs w:val="24"/>
@@ -1761,6 +1770,7 @@
       <w:pPr>
         <w:pStyle w:val="8"/>
         <w:numPr>
+          <w:ilvl w:val="0"/>
           <w:numId w:val="0"/>
         </w:numPr>
         <w:tabs>
@@ -1778,6 +1788,7 @@
       <w:pPr>
         <w:pStyle w:val="8"/>
         <w:numPr>
+          <w:ilvl w:val="0"/>
           <w:numId w:val="0"/>
         </w:numPr>
         <w:tabs>
@@ -1813,6 +1824,7 @@
       <w:pPr>
         <w:pStyle w:val="8"/>
         <w:numPr>
+          <w:ilvl w:val="0"/>
           <w:numId w:val="0"/>
         </w:numPr>
         <w:tabs>
@@ -1960,18 +1972,7 @@
           <w:sz w:val="21"/>
           <w:szCs w:val="21"/>
         </w:rPr>
-        <w:t>DEBT Cobran</w:t>
-      </w:r>
-      <w:bookmarkStart w:id="0" w:name="_GoBack"/>
-      <w:bookmarkEnd w:id="0"/>
-      <w:r>
-        <w:rPr>
-          <w:rFonts w:ascii="Tahoma" w:hAnsi="Tahoma" w:cs="Tahoma"/>
-          <w:b/>
-          <w:sz w:val="21"/>
-          <w:szCs w:val="21"/>
-        </w:rPr>
-        <w:t>ças Empresariais</w:t>
+        <w:t>DEBT Cobranças Empresariais</w:t>
       </w:r>
     </w:p>
     <w:sectPr>
@@ -2220,7 +2221,7 @@
     <w:lsdException w:uiPriority="99" w:name="Table Web 1"/>
     <w:lsdException w:uiPriority="99" w:name="Table Web 2"/>
     <w:lsdException w:uiPriority="99" w:name="Table Web 3"/>
-    <w:lsdException w:uiPriority="99" w:name="Balloon Text"/>
+    <w:lsdException w:qFormat="1" w:uiPriority="99" w:name="Balloon Text"/>
     <w:lsdException w:unhideWhenUsed="0" w:uiPriority="39" w:semiHidden="0" w:name="Table Grid"/>
     <w:lsdException w:uiPriority="99" w:name="Table Theme"/>
   </w:latentStyles>
@@ -2303,6 +2304,7 @@
     <w:link w:val="9"/>
     <w:semiHidden/>
     <w:unhideWhenUsed/>
+    <w:qFormat/>
     <w:uiPriority w:val="99"/>
     <w:rPr>
       <w:rFonts w:ascii="Segoe UI" w:hAnsi="Segoe UI" w:cs="Segoe UI"/>

</xml_diff>

<commit_message>
chore: Atualiza idStatusContato com mapeamento correto de IDs e atualiza Modelo de carta amigável, seguindo a sugestão do jurídico (Oralsin).
</commit_message>
<xml_diff>
--- a/ModeloCartaAmigavel.docx
+++ b/ModeloCartaAmigavel.docx
@@ -570,8 +570,6 @@
         </w:rPr>
         <w:t xml:space="preserve">                            </w:t>
       </w:r>
-      <w:bookmarkStart w:id="0" w:name="_GoBack"/>
-      <w:bookmarkEnd w:id="0"/>
       <w:r>
         <w:rPr>
           <w:rFonts w:ascii="SimSun" w:hAnsi="SimSun" w:eastAsia="SimSun" w:cs="SimSun"/>
@@ -1641,7 +1639,17 @@
           <w:sz w:val="21"/>
           <w:szCs w:val="21"/>
         </w:rPr>
-        <w:t xml:space="preserve"> O descumprimento deste prazo implicará: (i) propositura</w:t>
+        <w:t xml:space="preserve"> O descumprimento deste pra</w:t>
+      </w:r>
+      <w:bookmarkStart w:id="0" w:name="_GoBack"/>
+      <w:bookmarkEnd w:id="0"/>
+      <w:r>
+        <w:rPr>
+          <w:rFonts w:hint="default" w:ascii="Tahoma" w:hAnsi="Tahoma"/>
+          <w:sz w:val="21"/>
+          <w:szCs w:val="21"/>
+        </w:rPr>
+        <w:t>zo implicará: (i) propositura</w:t>
       </w:r>
       <w:r>
         <w:rPr>
@@ -1783,6 +1791,34 @@
           <w:szCs w:val="21"/>
         </w:rPr>
       </w:pPr>
+    </w:p>
+    <w:p>
+      <w:pPr>
+        <w:pStyle w:val="8"/>
+        <w:numPr>
+          <w:ilvl w:val="0"/>
+          <w:numId w:val="0"/>
+        </w:numPr>
+        <w:tabs>
+          <w:tab w:val="left" w:pos="0"/>
+        </w:tabs>
+        <w:ind w:leftChars="0"/>
+        <w:rPr>
+          <w:rFonts w:hint="default" w:ascii="Tahoma" w:hAnsi="Tahoma"/>
+          <w:sz w:val="21"/>
+          <w:szCs w:val="21"/>
+          <w:lang w:val="pt-BR"/>
+        </w:rPr>
+      </w:pPr>
+      <w:r>
+        <w:rPr>
+          <w:rFonts w:hint="default" w:ascii="Tahoma" w:hAnsi="Tahoma"/>
+          <w:sz w:val="21"/>
+          <w:szCs w:val="21"/>
+          <w:lang w:val="pt-BR"/>
+        </w:rPr>
+        <w:t>Nosso objetivo é regularizar a pendência de forma amigável.</w:t>
+      </w:r>
     </w:p>
     <w:p>
       <w:pPr>
@@ -1964,6 +2000,12 @@
         </w:tabs>
         <w:ind w:left="708" w:firstLine="1701"/>
         <w:jc w:val="left"/>
+        <w:rPr>
+          <w:rFonts w:ascii="Tahoma" w:hAnsi="Tahoma" w:cs="Tahoma"/>
+          <w:b/>
+          <w:sz w:val="21"/>
+          <w:szCs w:val="21"/>
+        </w:rPr>
       </w:pPr>
       <w:r>
         <w:rPr>
@@ -1973,6 +2015,111 @@
           <w:szCs w:val="21"/>
         </w:rPr>
         <w:t>DEBT Cobranças Empresariais</w:t>
+      </w:r>
+    </w:p>
+    <w:p>
+      <w:pPr>
+        <w:pStyle w:val="8"/>
+        <w:tabs>
+          <w:tab w:val="left" w:pos="0"/>
+        </w:tabs>
+        <w:ind w:left="708" w:firstLine="1701"/>
+        <w:jc w:val="left"/>
+        <w:rPr>
+          <w:rFonts w:ascii="Tahoma" w:hAnsi="Tahoma" w:cs="Tahoma"/>
+          <w:b/>
+          <w:sz w:val="21"/>
+          <w:szCs w:val="21"/>
+        </w:rPr>
+      </w:pPr>
+    </w:p>
+    <w:p>
+      <w:pPr>
+        <w:pStyle w:val="8"/>
+        <w:tabs>
+          <w:tab w:val="left" w:pos="0"/>
+        </w:tabs>
+        <w:ind w:left="708" w:firstLine="1701"/>
+        <w:jc w:val="left"/>
+        <w:rPr>
+          <w:rFonts w:ascii="Tahoma" w:hAnsi="Tahoma" w:cs="Tahoma"/>
+          <w:b/>
+          <w:sz w:val="21"/>
+          <w:szCs w:val="21"/>
+        </w:rPr>
+      </w:pPr>
+    </w:p>
+    <w:p>
+      <w:pPr>
+        <w:pStyle w:val="8"/>
+        <w:tabs>
+          <w:tab w:val="left" w:pos="0"/>
+        </w:tabs>
+        <w:ind w:left="708" w:firstLine="1701"/>
+        <w:jc w:val="left"/>
+        <w:rPr>
+          <w:rFonts w:ascii="Tahoma" w:hAnsi="Tahoma" w:cs="Tahoma"/>
+          <w:b/>
+          <w:sz w:val="21"/>
+          <w:szCs w:val="21"/>
+        </w:rPr>
+      </w:pPr>
+    </w:p>
+    <w:p>
+      <w:pPr>
+        <w:pStyle w:val="8"/>
+        <w:tabs>
+          <w:tab w:val="left" w:pos="0"/>
+        </w:tabs>
+        <w:jc w:val="left"/>
+        <w:rPr>
+          <w:rFonts w:hint="default" w:ascii="Tahoma" w:hAnsi="Tahoma" w:cs="Tahoma"/>
+          <w:b/>
+          <w:sz w:val="16"/>
+          <w:szCs w:val="16"/>
+          <w:lang w:val="pt-BR"/>
+        </w:rPr>
+      </w:pPr>
+      <w:r>
+        <w:rPr>
+          <w:rFonts w:hint="default" w:ascii="Tahoma" w:hAnsi="Tahoma" w:cs="Tahoma"/>
+          <w:b/>
+          <w:sz w:val="16"/>
+          <w:szCs w:val="16"/>
+          <w:lang w:val="pt-BR"/>
+        </w:rPr>
+        <w:t xml:space="preserve">Na qualidade de empresa responsável pela cobrança em nome da </w:t>
+      </w:r>
+      <w:r>
+        <w:rPr>
+          <w:rFonts w:ascii="Tahoma" w:hAnsi="Tahoma" w:cs="Tahoma"/>
+          <w:b/>
+          <w:bCs/>
+          <w:sz w:val="16"/>
+          <w:szCs w:val="16"/>
+        </w:rPr>
+        <w:t>Clínica {</w:t>
+      </w:r>
+      <w:r>
+        <w:rPr>
+          <w:rFonts w:ascii="Tahoma" w:hAnsi="Tahoma" w:cs="Tahoma"/>
+          <w:b/>
+          <w:bCs/>
+          <w:sz w:val="16"/>
+          <w:szCs w:val="16"/>
+          <w:lang w:val="pt-BR"/>
+        </w:rPr>
+        <w:t>clinic_name</w:t>
+      </w:r>
+      <w:r>
+        <w:rPr>
+          <w:rFonts w:ascii="Tahoma" w:hAnsi="Tahoma" w:cs="Tahoma"/>
+          <w:b/>
+          <w:bCs/>
+          <w:sz w:val="16"/>
+          <w:szCs w:val="16"/>
+        </w:rPr>
+        <w:t>}</w:t>
       </w:r>
     </w:p>
     <w:sectPr>

</xml_diff>